<commit_message>
开题报告ver.2 p.s. add calender of this trem
</commit_message>
<xml_diff>
--- a/doc/任务书.docx
+++ b/doc/任务书.docx
@@ -13,8 +13,6 @@
           <w:sz w:val="36"/>
         </w:rPr>
       </w:pPr>
-      <w:bookmarkStart w:id="0" w:name="_GoBack"/>
-      <w:bookmarkEnd w:id="0"/>
       <w:r>
         <w:rPr>
           <w:rFonts w:hint="eastAsia" w:eastAsia="楷体_GB2312"/>
@@ -406,16 +404,6 @@
     </w:p>
     <w:p>
       <w:pPr>
-        <w:pStyle w:val="15"/>
-        <w:ind w:left="720" w:firstLine="0" w:firstLineChars="0"/>
-        <w:rPr>
-          <w:rFonts w:eastAsia="黑体"/>
-          <w:szCs w:val="21"/>
-        </w:rPr>
-      </w:pPr>
-    </w:p>
-    <w:p>
-      <w:pPr>
         <w:ind w:firstLine="420"/>
         <w:rPr>
           <w:rFonts w:eastAsia="黑体"/>
@@ -798,6 +786,8 @@
           <w:szCs w:val="21"/>
         </w:rPr>
       </w:pPr>
+      <w:bookmarkStart w:id="0" w:name="_GoBack"/>
+      <w:bookmarkEnd w:id="0"/>
       <w:r>
         <w:rPr>
           <w:rFonts w:hint="eastAsia" w:eastAsia="黑体"/>
@@ -1261,10 +1251,10 @@
 
 <file path=word/numbering.xml><?xml version="1.0" encoding="utf-8"?>
 <w:numbering xmlns:wpc="http://schemas.microsoft.com/office/word/2010/wordprocessingCanvas" xmlns:mc="http://schemas.openxmlformats.org/markup-compatibility/2006" xmlns:o="urn:schemas-microsoft-com:office:office" xmlns:r="http://schemas.openxmlformats.org/officeDocument/2006/relationships" xmlns:m="http://schemas.openxmlformats.org/officeDocument/2006/math" xmlns:v="urn:schemas-microsoft-com:vml" xmlns:wp14="http://schemas.microsoft.com/office/word/2010/wordprocessingDrawing" xmlns:wp="http://schemas.openxmlformats.org/drawingml/2006/wordprocessingDrawing" xmlns:w10="urn:schemas-microsoft-com:office:word" xmlns:w="http://schemas.openxmlformats.org/wordprocessingml/2006/main" xmlns:w14="http://schemas.microsoft.com/office/word/2010/wordml" xmlns:wpg="http://schemas.microsoft.com/office/word/2010/wordprocessingGroup" xmlns:wpi="http://schemas.microsoft.com/office/word/2010/wordprocessingInk" xmlns:wne="http://schemas.microsoft.com/office/word/2006/wordml" xmlns:wps="http://schemas.microsoft.com/office/word/2010/wordprocessingShape" mc:Ignorable="w14 wp14">
-  <w:abstractNum w:abstractNumId="323171160">
-    <w:nsid w:val="13433358"/>
+  <w:abstractNum w:abstractNumId="1969771980">
+    <w:nsid w:val="756855CC"/>
     <w:multiLevelType w:val="multilevel"/>
-    <w:tmpl w:val="13433358"/>
+    <w:tmpl w:val="756855CC"/>
     <w:lvl w:ilvl="0" w:tentative="1">
       <w:start w:val="1"/>
       <w:numFmt w:val="decimal"/>
@@ -1350,10 +1340,10 @@
       </w:pPr>
     </w:lvl>
   </w:abstractNum>
-  <w:abstractNum w:abstractNumId="1969771980">
-    <w:nsid w:val="756855CC"/>
+  <w:abstractNum w:abstractNumId="323171160">
+    <w:nsid w:val="13433358"/>
     <w:multiLevelType w:val="multilevel"/>
-    <w:tmpl w:val="756855CC"/>
+    <w:tmpl w:val="13433358"/>
     <w:lvl w:ilvl="0" w:tentative="1">
       <w:start w:val="1"/>
       <w:numFmt w:val="decimal"/>
@@ -1488,7 +1478,7 @@
     <w:lsdException w:uiPriority="39" w:name="toc 9"/>
     <w:lsdException w:uiPriority="99" w:name="Normal Indent"/>
     <w:lsdException w:uiPriority="99" w:name="footnote text"/>
-    <w:lsdException w:unhideWhenUsed="0" w:uiPriority="99" w:semiHidden="0" w:name="annotation text"/>
+    <w:lsdException w:qFormat="1" w:unhideWhenUsed="0" w:uiPriority="99" w:semiHidden="0" w:name="annotation text"/>
     <w:lsdException w:uiPriority="99" w:semiHidden="0" w:name="header"/>
     <w:lsdException w:uiPriority="99" w:semiHidden="0" w:name="footer"/>
     <w:lsdException w:uiPriority="99" w:name="index heading"/>
@@ -1497,7 +1487,7 @@
     <w:lsdException w:uiPriority="99" w:name="envelope address"/>
     <w:lsdException w:uiPriority="99" w:name="envelope return"/>
     <w:lsdException w:uiPriority="99" w:name="footnote reference"/>
-    <w:lsdException w:uiPriority="99" w:name="annotation reference"/>
+    <w:lsdException w:uiPriority="99" w:semiHidden="0" w:name="annotation reference"/>
     <w:lsdException w:uiPriority="99" w:name="line number"/>
     <w:lsdException w:uiPriority="99" w:name="page number"/>
     <w:lsdException w:uiPriority="99" w:name="endnote reference"/>
@@ -1523,7 +1513,7 @@
     <w:lsdException w:qFormat="1" w:unhideWhenUsed="0" w:uiPriority="10" w:semiHidden="0" w:name="Title"/>
     <w:lsdException w:uiPriority="99" w:name="Closing"/>
     <w:lsdException w:uiPriority="99" w:name="Signature"/>
-    <w:lsdException w:qFormat="1" w:uiPriority="1" w:name="Default Paragraph Font"/>
+    <w:lsdException w:qFormat="1" w:uiPriority="1" w:semiHidden="0" w:name="Default Paragraph Font"/>
     <w:lsdException w:uiPriority="99" w:name="Body Text"/>
     <w:lsdException w:uiPriority="99" w:name="Body Text Indent"/>
     <w:lsdException w:uiPriority="99" w:name="List Continue"/>
@@ -1547,7 +1537,7 @@
     <w:lsdException w:uiPriority="99" w:name="FollowedHyperlink"/>
     <w:lsdException w:qFormat="1" w:unhideWhenUsed="0" w:uiPriority="22" w:semiHidden="0" w:name="Strong"/>
     <w:lsdException w:qFormat="1" w:unhideWhenUsed="0" w:uiPriority="20" w:semiHidden="0" w:name="Emphasis"/>
-    <w:lsdException w:uiPriority="99" w:name="Document Map"/>
+    <w:lsdException w:uiPriority="99" w:semiHidden="0" w:name="Document Map"/>
     <w:lsdException w:uiPriority="99" w:name="Plain Text"/>
     <w:lsdException w:uiPriority="99" w:name="E-mail Signature"/>
     <w:lsdException w:uiPriority="99" w:name="Normal (Web)"/>
@@ -1561,8 +1551,8 @@
     <w:lsdException w:uiPriority="99" w:name="HTML Sample"/>
     <w:lsdException w:uiPriority="99" w:name="HTML Typewriter"/>
     <w:lsdException w:uiPriority="99" w:name="HTML Variable"/>
-    <w:lsdException w:qFormat="1" w:uiPriority="99" w:name="Normal Table"/>
-    <w:lsdException w:uiPriority="99" w:name="annotation subject"/>
+    <w:lsdException w:qFormat="1" w:uiPriority="99" w:semiHidden="0" w:name="Normal Table"/>
+    <w:lsdException w:uiPriority="99" w:semiHidden="0" w:name="annotation subject"/>
     <w:lsdException w:uiPriority="99" w:name="Table Simple 1"/>
     <w:lsdException w:uiPriority="99" w:name="Table Simple 2"/>
     <w:lsdException w:uiPriority="99" w:name="Table Simple 3"/>
@@ -1605,7 +1595,7 @@
     <w:lsdException w:uiPriority="99" w:name="Table Web 1"/>
     <w:lsdException w:uiPriority="99" w:name="Table Web 2"/>
     <w:lsdException w:uiPriority="99" w:name="Table Web 3"/>
-    <w:lsdException w:uiPriority="99" w:name="Balloon Text"/>
+    <w:lsdException w:qFormat="1" w:uiPriority="99" w:semiHidden="0" w:name="Balloon Text"/>
     <w:lsdException w:unhideWhenUsed="0" w:uiPriority="59" w:semiHidden="0" w:name="Table Grid"/>
     <w:lsdException w:uiPriority="99" w:name="Table Theme"/>
     <w:lsdException w:unhideWhenUsed="0" w:uiPriority="60" w:semiHidden="0" w:name="Light Shading"/>
@@ -1749,6 +1739,7 @@
     <w:basedOn w:val="1"/>
     <w:link w:val="18"/>
     <w:unhideWhenUsed/>
+    <w:qFormat/>
     <w:uiPriority w:val="99"/>
     <w:rPr>
       <w:sz w:val="18"/>
@@ -1759,6 +1750,7 @@
     <w:name w:val="annotation text"/>
     <w:basedOn w:val="1"/>
     <w:link w:val="16"/>
+    <w:qFormat/>
     <w:uiPriority w:val="99"/>
     <w:pPr>
       <w:tabs>
@@ -1877,6 +1869,11 @@
     <w:rPr>
       <w:color w:val="0000FF" w:themeColor="hyperlink"/>
       <w:u w:val="single"/>
+      <w14:textFill>
+        <w14:solidFill>
+          <w14:schemeClr w14:val="hlink"/>
+        </w14:solidFill>
+      </w14:textFill>
     </w:rPr>
   </w:style>
   <w:style w:type="character" w:customStyle="1" w:styleId="13">

</xml_diff>